<commit_message>
First full draft complete
</commit_message>
<xml_diff>
--- a/Coursework/D1 - Concept Report.docx
+++ b/Coursework/D1 - Concept Report.docx
@@ -2,6 +2,159 @@
 <file path=word/document.xml><?xml version="1.0" encoding="utf-8"?>
 <w:document xmlns:wpc="http://schemas.microsoft.com/office/word/2010/wordprocessingCanvas" xmlns:mc="http://schemas.openxmlformats.org/markup-compatibility/2006" xmlns:o="urn:schemas-microsoft-com:office:office" xmlns:r="http://schemas.openxmlformats.org/officeDocument/2006/relationships" xmlns:m="http://schemas.openxmlformats.org/officeDocument/2006/math" xmlns:v="urn:schemas-microsoft-com:vml" xmlns:wp14="http://schemas.microsoft.com/office/word/2010/wordprocessingDrawing" xmlns:wp="http://schemas.openxmlformats.org/drawingml/2006/wordprocessingDrawing" xmlns:w10="urn:schemas-microsoft-com:office:word" xmlns:w="http://schemas.openxmlformats.org/wordprocessingml/2006/main" xmlns:w14="http://schemas.microsoft.com/office/word/2010/wordml" xmlns:w15="http://schemas.microsoft.com/office/word/2012/wordml" xmlns:wpg="http://schemas.microsoft.com/office/word/2010/wordprocessingGroup" xmlns:wpi="http://schemas.microsoft.com/office/word/2010/wordprocessingInk" xmlns:wne="http://schemas.microsoft.com/office/word/2006/wordml" xmlns:wps="http://schemas.microsoft.com/office/word/2010/wordprocessingShape" mc:Ignorable="w14 w15 wp14">
   <w:body>
+    <w:p>
+      <w:pPr>
+        <w:rPr>
+          <w:rFonts w:cstheme="minorHAnsi"/>
+          <w:b/>
+          <w:sz w:val="32"/>
+        </w:rPr>
+      </w:pPr>
+      <w:proofErr w:type="spellStart"/>
+      <w:r>
+        <w:rPr>
+          <w:rFonts w:ascii="Verdana" w:hAnsi="Verdana" w:cstheme="minorHAnsi"/>
+          <w:b/>
+          <w:color w:val="2E74B5" w:themeColor="accent1" w:themeShade="BF"/>
+          <w:sz w:val="32"/>
+          <w:u w:val="single"/>
+        </w:rPr>
+        <w:t>FindSpot</w:t>
+      </w:r>
+      <w:proofErr w:type="spellEnd"/>
+      <w:r>
+        <w:rPr>
+          <w:rFonts w:ascii="Garamond" w:hAnsi="Garamond" w:cstheme="minorHAnsi"/>
+          <w:b/>
+          <w:sz w:val="32"/>
+        </w:rPr>
+        <w:t xml:space="preserve"> </w:t>
+      </w:r>
+      <w:r>
+        <w:rPr>
+          <w:rFonts w:ascii="Verdana" w:hAnsi="Verdana" w:cstheme="minorHAnsi"/>
+          <w:b/>
+          <w:color w:val="767171" w:themeColor="background2" w:themeShade="80"/>
+        </w:rPr>
+        <w:t>Web App</w:t>
+      </w:r>
+    </w:p>
+    <w:p>
+      <w:pPr>
+        <w:rPr>
+          <w:rFonts w:cstheme="minorHAnsi"/>
+        </w:rPr>
+      </w:pPr>
+      <w:r>
+        <w:rPr>
+          <w:rFonts w:cstheme="minorHAnsi"/>
+        </w:rPr>
+        <w:t xml:space="preserve">Group </w:t>
+      </w:r>
+      <w:r>
+        <w:rPr>
+          <w:rFonts w:cstheme="minorHAnsi"/>
+        </w:rPr>
+        <w:t>17:</w:t>
+      </w:r>
+    </w:p>
+    <w:p>
+      <w:pPr>
+        <w:pStyle w:val="ListParagraph"/>
+        <w:numPr>
+          <w:ilvl w:val="0"/>
+          <w:numId w:val="1"/>
+        </w:numPr>
+        <w:rPr>
+          <w:rFonts w:cstheme="minorHAnsi"/>
+        </w:rPr>
+      </w:pPr>
+      <w:r>
+        <w:rPr>
+          <w:rFonts w:cstheme="minorHAnsi"/>
+        </w:rPr>
+        <w:t>1604261 MULLER MATTHEW</w:t>
+      </w:r>
+    </w:p>
+    <w:p>
+      <w:pPr>
+        <w:pStyle w:val="ListParagraph"/>
+        <w:numPr>
+          <w:ilvl w:val="0"/>
+          <w:numId w:val="1"/>
+        </w:numPr>
+        <w:rPr>
+          <w:rFonts w:cstheme="minorHAnsi"/>
+        </w:rPr>
+      </w:pPr>
+      <w:r>
+        <w:rPr>
+          <w:rFonts w:cstheme="minorHAnsi"/>
+        </w:rPr>
+        <w:t>1602399 FRASER OWEN</w:t>
+      </w:r>
+    </w:p>
+    <w:p>
+      <w:pPr>
+        <w:pStyle w:val="ListParagraph"/>
+        <w:numPr>
+          <w:ilvl w:val="0"/>
+          <w:numId w:val="1"/>
+        </w:numPr>
+        <w:rPr>
+          <w:rFonts w:cstheme="minorHAnsi"/>
+        </w:rPr>
+      </w:pPr>
+      <w:r>
+        <w:rPr>
+          <w:rFonts w:cstheme="minorHAnsi"/>
+        </w:rPr>
+        <w:t>1600389 CASTILLO RAFAEL</w:t>
+      </w:r>
+    </w:p>
+    <w:p>
+      <w:pPr>
+        <w:pStyle w:val="ListParagraph"/>
+        <w:numPr>
+          <w:ilvl w:val="0"/>
+          <w:numId w:val="1"/>
+        </w:numPr>
+        <w:rPr>
+          <w:rFonts w:cstheme="minorHAnsi"/>
+        </w:rPr>
+      </w:pPr>
+      <w:r>
+        <w:rPr>
+          <w:rFonts w:cstheme="minorHAnsi"/>
+        </w:rPr>
+        <w:t>1507972 HASS PIOTR</w:t>
+      </w:r>
+    </w:p>
+    <w:p>
+      <w:pPr>
+        <w:pStyle w:val="ListParagraph"/>
+        <w:numPr>
+          <w:ilvl w:val="0"/>
+          <w:numId w:val="1"/>
+        </w:numPr>
+        <w:rPr>
+          <w:rFonts w:cstheme="minorHAnsi"/>
+        </w:rPr>
+      </w:pPr>
+      <w:r>
+        <w:rPr>
+          <w:rFonts w:cstheme="minorHAnsi"/>
+        </w:rPr>
+        <w:t>1607046 MUIR JAMIE</w:t>
+      </w:r>
+    </w:p>
+    <w:p>
+      <w:pPr>
+        <w:rPr>
+          <w:rFonts w:cstheme="minorHAnsi"/>
+        </w:rPr>
+      </w:pPr>
+    </w:p>
     <w:p>
       <w:pPr>
         <w:rPr>
@@ -38,10 +191,14 @@
         <w:t>The objective of this application is to have a tool that helps the user find a free or payed parking spot as well as rating and sharing information about them while avoid losing time or getting yourself in trouble.</w:t>
       </w:r>
     </w:p>
-    <w:p/>
-    <w:p>
-      <w:r>
-        <w:t>Parking tracker and toll timer.</w:t>
+    <w:p>
+      <w:r>
+        <w:t>After marking that you have parked at a listed or unlisted spot the app will place a track</w:t>
+      </w:r>
+      <w:bookmarkStart w:id="0" w:name="_GoBack"/>
+      <w:bookmarkEnd w:id="0"/>
+      <w:r>
+        <w:t>er which can be used to find directions back to the vehicle. If the parking spot has timing restrictions then the user will have the option to start a timer until the time they have to move the vehicle.</w:t>
       </w:r>
     </w:p>
     <w:p>
@@ -183,15 +340,7 @@
     </w:p>
     <w:p>
       <w:r>
-        <w:t xml:space="preserve">From this map you can extrapolate local parking markers which deliver relevant information regarding the spot and </w:t>
-      </w:r>
-      <w:proofErr w:type="gramStart"/>
-      <w:r>
-        <w:t>it’s</w:t>
-      </w:r>
-      <w:proofErr w:type="gramEnd"/>
-      <w:r>
-        <w:t xml:space="preserve"> terms of use if applicable, along with user submitted notes and reviews.</w:t>
+        <w:t>From this map you can extrapolate local parking markers which deliver relevant information regarding the spot and its terms of use if applicable, along with user submitted notes and reviews.</w:t>
       </w:r>
     </w:p>
     <w:p>
@@ -201,15 +350,8 @@
     </w:p>
     <w:p>
       <w:r>
-        <w:t xml:space="preserve">Our server will be hosting the congregated data from city layouts along with user-submitted data, </w:t>
-      </w:r>
-      <w:proofErr w:type="gramStart"/>
-      <w:r>
-        <w:t>and</w:t>
-      </w:r>
-      <w:proofErr w:type="gramEnd"/>
-      <w:r>
-        <w:t xml:space="preserve"> all of the user account information.</w:t>
+        <w:lastRenderedPageBreak/>
+        <w:t>Our server will be hosting the congregated data from city layouts along with user-submitted data, and all of the user account information.</w:t>
       </w:r>
     </w:p>
     <w:p>
@@ -248,7 +390,136 @@
     </w:p>
     <w:p/>
     <w:p>
-      <w:pPr>
+      <w:r>
+        <w:rPr>
+          <w:noProof/>
+          <w:lang w:eastAsia="en-GB"/>
+        </w:rPr>
+        <w:drawing>
+          <wp:anchor distT="0" distB="0" distL="114300" distR="114300" simplePos="0" relativeHeight="251660288" behindDoc="0" locked="0" layoutInCell="1" allowOverlap="1">
+            <wp:simplePos x="0" y="0"/>
+            <wp:positionH relativeFrom="margin">
+              <wp:align>right</wp:align>
+            </wp:positionH>
+            <wp:positionV relativeFrom="paragraph">
+              <wp:posOffset>676275</wp:posOffset>
+            </wp:positionV>
+            <wp:extent cx="2698115" cy="3046730"/>
+            <wp:effectExtent l="0" t="0" r="6985" b="1270"/>
+            <wp:wrapSquare wrapText="bothSides"/>
+            <wp:docPr id="6" name="Picture 6" descr="H:\Files 'n Shizz\2nd Year\CM2104 - Web Dev\Coursework\Wireframes\Desktop_wire_02.png"/>
+            <wp:cNvGraphicFramePr>
+              <a:graphicFrameLocks xmlns:a="http://schemas.openxmlformats.org/drawingml/2006/main" noChangeAspect="1"/>
+            </wp:cNvGraphicFramePr>
+            <a:graphic xmlns:a="http://schemas.openxmlformats.org/drawingml/2006/main">
+              <a:graphicData uri="http://schemas.openxmlformats.org/drawingml/2006/picture">
+                <pic:pic xmlns:pic="http://schemas.openxmlformats.org/drawingml/2006/picture">
+                  <pic:nvPicPr>
+                    <pic:cNvPr id="0" name="Picture 1" descr="H:\Files 'n Shizz\2nd Year\CM2104 - Web Dev\Coursework\Wireframes\Desktop_wire_02.png"/>
+                    <pic:cNvPicPr>
+                      <a:picLocks noChangeAspect="1" noChangeArrowheads="1"/>
+                    </pic:cNvPicPr>
+                  </pic:nvPicPr>
+                  <pic:blipFill>
+                    <a:blip r:embed="rId6" cstate="print">
+                      <a:extLst>
+                        <a:ext uri="{28A0092B-C50C-407E-A947-70E740481C1C}">
+                          <a14:useLocalDpi xmlns:a14="http://schemas.microsoft.com/office/drawing/2010/main" val="0"/>
+                        </a:ext>
+                      </a:extLst>
+                    </a:blip>
+                    <a:srcRect/>
+                    <a:stretch>
+                      <a:fillRect/>
+                    </a:stretch>
+                  </pic:blipFill>
+                  <pic:spPr bwMode="auto">
+                    <a:xfrm>
+                      <a:off x="0" y="0"/>
+                      <a:ext cx="2698115" cy="3046730"/>
+                    </a:xfrm>
+                    <a:prstGeom prst="rect">
+                      <a:avLst/>
+                    </a:prstGeom>
+                    <a:noFill/>
+                    <a:ln>
+                      <a:noFill/>
+                    </a:ln>
+                  </pic:spPr>
+                </pic:pic>
+              </a:graphicData>
+            </a:graphic>
+            <wp14:sizeRelH relativeFrom="page">
+              <wp14:pctWidth>0</wp14:pctWidth>
+            </wp14:sizeRelH>
+            <wp14:sizeRelV relativeFrom="page">
+              <wp14:pctHeight>0</wp14:pctHeight>
+            </wp14:sizeRelV>
+          </wp:anchor>
+        </w:drawing>
+      </w:r>
+      <w:r>
+        <w:rPr>
+          <w:noProof/>
+          <w:lang w:eastAsia="en-GB"/>
+        </w:rPr>
+        <w:drawing>
+          <wp:anchor distT="0" distB="0" distL="114300" distR="114300" simplePos="0" relativeHeight="251659264" behindDoc="0" locked="0" layoutInCell="1" allowOverlap="1">
+            <wp:simplePos x="0" y="0"/>
+            <wp:positionH relativeFrom="page">
+              <wp:posOffset>581025</wp:posOffset>
+            </wp:positionH>
+            <wp:positionV relativeFrom="paragraph">
+              <wp:posOffset>396240</wp:posOffset>
+            </wp:positionV>
+            <wp:extent cx="4191000" cy="3339465"/>
+            <wp:effectExtent l="0" t="0" r="0" b="0"/>
+            <wp:wrapSquare wrapText="bothSides"/>
+            <wp:docPr id="1" name="Picture 1"/>
+            <wp:cNvGraphicFramePr>
+              <a:graphicFrameLocks xmlns:a="http://schemas.openxmlformats.org/drawingml/2006/main" noChangeAspect="1"/>
+            </wp:cNvGraphicFramePr>
+            <a:graphic xmlns:a="http://schemas.openxmlformats.org/drawingml/2006/main">
+              <a:graphicData uri="http://schemas.openxmlformats.org/drawingml/2006/picture">
+                <pic:pic xmlns:pic="http://schemas.openxmlformats.org/drawingml/2006/picture">
+                  <pic:nvPicPr>
+                    <pic:cNvPr id="1" name="Desktop_wire_01.png"/>
+                    <pic:cNvPicPr/>
+                  </pic:nvPicPr>
+                  <pic:blipFill>
+                    <a:blip r:embed="rId7" cstate="print">
+                      <a:extLst>
+                        <a:ext uri="{28A0092B-C50C-407E-A947-70E740481C1C}">
+                          <a14:useLocalDpi xmlns:a14="http://schemas.microsoft.com/office/drawing/2010/main" val="0"/>
+                        </a:ext>
+                      </a:extLst>
+                    </a:blip>
+                    <a:stretch>
+                      <a:fillRect/>
+                    </a:stretch>
+                  </pic:blipFill>
+                  <pic:spPr>
+                    <a:xfrm>
+                      <a:off x="0" y="0"/>
+                      <a:ext cx="4191000" cy="3339465"/>
+                    </a:xfrm>
+                    <a:prstGeom prst="rect">
+                      <a:avLst/>
+                    </a:prstGeom>
+                  </pic:spPr>
+                </pic:pic>
+              </a:graphicData>
+            </a:graphic>
+            <wp14:sizeRelH relativeFrom="page">
+              <wp14:pctWidth>0</wp14:pctWidth>
+            </wp14:sizeRelH>
+            <wp14:sizeRelV relativeFrom="page">
+              <wp14:pctHeight>0</wp14:pctHeight>
+            </wp14:sizeRelV>
+          </wp:anchor>
+        </w:drawing>
+      </w:r>
+      <w:r>
         <w:rPr>
           <w:b/>
           <w:i/>
@@ -256,8 +527,197 @@
           <w:sz w:val="32"/>
           <w:u w:val="single"/>
         </w:rPr>
-      </w:pPr>
-      <w:r>
+        <w:t>Interface Wireframe:</w:t>
+      </w:r>
+      <w:r>
+        <w:rPr>
+          <w:noProof/>
+          <w:lang w:eastAsia="en-GB"/>
+        </w:rPr>
+        <w:t xml:space="preserve"> </w:t>
+      </w:r>
+    </w:p>
+    <w:p>
+      <w:r>
+        <w:rPr>
+          <w:noProof/>
+          <w:lang w:eastAsia="en-GB"/>
+        </w:rPr>
+        <mc:AlternateContent>
+          <mc:Choice Requires="wps">
+            <w:drawing>
+              <wp:anchor distT="91440" distB="91440" distL="114300" distR="114300" simplePos="0" relativeHeight="251666432" behindDoc="0" locked="0" layoutInCell="1" allowOverlap="1">
+                <wp:simplePos x="0" y="0"/>
+                <wp:positionH relativeFrom="margin">
+                  <wp:align>right</wp:align>
+                </wp:positionH>
+                <wp:positionV relativeFrom="paragraph">
+                  <wp:posOffset>3654425</wp:posOffset>
+                </wp:positionV>
+                <wp:extent cx="5460365" cy="1403985"/>
+                <wp:effectExtent l="0" t="0" r="0" b="5715"/>
+                <wp:wrapSquare wrapText="bothSides"/>
+                <wp:docPr id="307" name="Text Box 2"/>
+                <wp:cNvGraphicFramePr>
+                  <a:graphicFrameLocks xmlns:a="http://schemas.openxmlformats.org/drawingml/2006/main"/>
+                </wp:cNvGraphicFramePr>
+                <a:graphic xmlns:a="http://schemas.openxmlformats.org/drawingml/2006/main">
+                  <a:graphicData uri="http://schemas.microsoft.com/office/word/2010/wordprocessingShape">
+                    <wps:wsp>
+                      <wps:cNvSpPr txBox="1">
+                        <a:spLocks noChangeArrowheads="1"/>
+                      </wps:cNvSpPr>
+                      <wps:spPr bwMode="auto">
+                        <a:xfrm>
+                          <a:off x="0" y="0"/>
+                          <a:ext cx="5460365" cy="1403985"/>
+                        </a:xfrm>
+                        <a:prstGeom prst="rect">
+                          <a:avLst/>
+                        </a:prstGeom>
+                        <a:noFill/>
+                        <a:ln w="9525">
+                          <a:noFill/>
+                          <a:miter lim="800000"/>
+                          <a:headEnd/>
+                          <a:tailEnd/>
+                        </a:ln>
+                      </wps:spPr>
+                      <wps:txbx>
+                        <w:txbxContent>
+                          <w:p>
+                            <w:pPr>
+                              <w:pBdr>
+                                <w:top w:val="single" w:sz="24" w:space="8" w:color="5B9BD5" w:themeColor="accent1"/>
+                                <w:bottom w:val="single" w:sz="24" w:space="8" w:color="5B9BD5" w:themeColor="accent1"/>
+                              </w:pBdr>
+                              <w:spacing w:after="0"/>
+                              <w:rPr>
+                                <w:i/>
+                                <w:iCs/>
+                                <w:color w:val="5B9BD5" w:themeColor="accent1"/>
+                                <w:sz w:val="24"/>
+                              </w:rPr>
+                            </w:pPr>
+                            <w:r>
+                              <w:rPr>
+                                <w:i/>
+                                <w:iCs/>
+                                <w:color w:val="5B9BD5" w:themeColor="accent1"/>
+                                <w:sz w:val="24"/>
+                              </w:rPr>
+                              <w:t>Left: Expanded Spot list with review functionality and full screen map.</w:t>
+                            </w:r>
+                          </w:p>
+                          <w:p>
+                            <w:pPr>
+                              <w:pBdr>
+                                <w:top w:val="single" w:sz="24" w:space="8" w:color="5B9BD5" w:themeColor="accent1"/>
+                                <w:bottom w:val="single" w:sz="24" w:space="8" w:color="5B9BD5" w:themeColor="accent1"/>
+                              </w:pBdr>
+                              <w:spacing w:after="0"/>
+                              <w:rPr>
+                                <w:i/>
+                                <w:iCs/>
+                                <w:color w:val="5B9BD5" w:themeColor="accent1"/>
+                                <w:sz w:val="24"/>
+                              </w:rPr>
+                            </w:pPr>
+                            <w:r>
+                              <w:rPr>
+                                <w:i/>
+                                <w:iCs/>
+                                <w:color w:val="5B9BD5" w:themeColor="accent1"/>
+                                <w:sz w:val="24"/>
+                              </w:rPr>
+                              <w:t>Right: Filter Search List with navigation bar, and cornered map.</w:t>
+                            </w:r>
+                          </w:p>
+                        </w:txbxContent>
+                      </wps:txbx>
+                      <wps:bodyPr rot="0" vert="horz" wrap="square" lIns="91440" tIns="45720" rIns="91440" bIns="45720" anchor="t" anchorCtr="0">
+                        <a:spAutoFit/>
+                      </wps:bodyPr>
+                    </wps:wsp>
+                  </a:graphicData>
+                </a:graphic>
+                <wp14:sizeRelH relativeFrom="margin">
+                  <wp14:pctWidth>0</wp14:pctWidth>
+                </wp14:sizeRelH>
+                <wp14:sizeRelV relativeFrom="margin">
+                  <wp14:pctHeight>20000</wp14:pctHeight>
+                </wp14:sizeRelV>
+              </wp:anchor>
+            </w:drawing>
+          </mc:Choice>
+          <mc:Fallback>
+            <w:pict>
+              <v:shapetype id="_x0000_t202" coordsize="21600,21600" o:spt="202" path="m,l,21600r21600,l21600,xe">
+                <v:stroke joinstyle="miter"/>
+                <v:path gradientshapeok="t" o:connecttype="rect"/>
+              </v:shapetype>
+              <v:shape id="Text Box 2" o:spid="_x0000_s1026" type="#_x0000_t202" style="position:absolute;margin-left:378.75pt;margin-top:287.75pt;width:429.95pt;height:110.55pt;z-index:251666432;visibility:visible;mso-wrap-style:square;mso-width-percent:0;mso-height-percent:200;mso-wrap-distance-left:9pt;mso-wrap-distance-top:7.2pt;mso-wrap-distance-right:9pt;mso-wrap-distance-bottom:7.2pt;mso-position-horizontal:right;mso-position-horizontal-relative:margin;mso-position-vertical:absolute;mso-position-vertical-relative:text;mso-width-percent:0;mso-height-percent:200;mso-width-relative:margin;mso-height-relative:margin;v-text-anchor:top" o:gfxdata="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" filled="f" stroked="f">
+                <v:textbox style="mso-fit-shape-to-text:t">
+                  <w:txbxContent>
+                    <w:p>
+                      <w:pPr>
+                        <w:pBdr>
+                          <w:top w:val="single" w:sz="24" w:space="8" w:color="5B9BD5" w:themeColor="accent1"/>
+                          <w:bottom w:val="single" w:sz="24" w:space="8" w:color="5B9BD5" w:themeColor="accent1"/>
+                        </w:pBdr>
+                        <w:spacing w:after="0"/>
+                        <w:rPr>
+                          <w:i/>
+                          <w:iCs/>
+                          <w:color w:val="5B9BD5" w:themeColor="accent1"/>
+                          <w:sz w:val="24"/>
+                        </w:rPr>
+                      </w:pPr>
+                      <w:r>
+                        <w:rPr>
+                          <w:i/>
+                          <w:iCs/>
+                          <w:color w:val="5B9BD5" w:themeColor="accent1"/>
+                          <w:sz w:val="24"/>
+                        </w:rPr>
+                        <w:t>Left: Expanded Spot list with review functionality and full screen map.</w:t>
+                      </w:r>
+                    </w:p>
+                    <w:p>
+                      <w:pPr>
+                        <w:pBdr>
+                          <w:top w:val="single" w:sz="24" w:space="8" w:color="5B9BD5" w:themeColor="accent1"/>
+                          <w:bottom w:val="single" w:sz="24" w:space="8" w:color="5B9BD5" w:themeColor="accent1"/>
+                        </w:pBdr>
+                        <w:spacing w:after="0"/>
+                        <w:rPr>
+                          <w:i/>
+                          <w:iCs/>
+                          <w:color w:val="5B9BD5" w:themeColor="accent1"/>
+                          <w:sz w:val="24"/>
+                        </w:rPr>
+                      </w:pPr>
+                      <w:r>
+                        <w:rPr>
+                          <w:i/>
+                          <w:iCs/>
+                          <w:color w:val="5B9BD5" w:themeColor="accent1"/>
+                          <w:sz w:val="24"/>
+                        </w:rPr>
+                        <w:t>Right: Filter Search List with navigation bar, and cornered map.</w:t>
+                      </w:r>
+                    </w:p>
+                  </w:txbxContent>
+                </v:textbox>
+                <w10:wrap type="square" anchorx="margin"/>
+              </v:shape>
+            </w:pict>
+          </mc:Fallback>
+        </mc:AlternateContent>
+      </w:r>
+    </w:p>
+    <w:p>
+      <w:pPr>
         <w:rPr>
           <w:b/>
           <w:i/>
@@ -265,12 +725,8 @@
           <w:sz w:val="32"/>
           <w:u w:val="single"/>
         </w:rPr>
-        <w:t>Interface Wireframe:</w:t>
-      </w:r>
-    </w:p>
-    <w:p/>
-    <w:p>
-      <w:pPr>
+      </w:pPr>
+      <w:r>
         <w:rPr>
           <w:b/>
           <w:i/>
@@ -278,8 +734,11 @@
           <w:sz w:val="32"/>
           <w:u w:val="single"/>
         </w:rPr>
-      </w:pPr>
-      <w:r>
+        <w:br w:type="page"/>
+      </w:r>
+    </w:p>
+    <w:p>
+      <w:pPr>
         <w:rPr>
           <w:b/>
           <w:i/>
@@ -287,13 +746,656 @@
           <w:sz w:val="32"/>
           <w:u w:val="single"/>
         </w:rPr>
+      </w:pPr>
+      <w:r>
+        <w:rPr>
+          <w:b/>
+          <w:i/>
+          <w:noProof/>
+          <w:color w:val="2E74B5" w:themeColor="accent1" w:themeShade="BF"/>
+          <w:sz w:val="32"/>
+          <w:u w:val="single"/>
+          <w:lang w:eastAsia="en-GB"/>
+        </w:rPr>
         <w:lastRenderedPageBreak/>
+        <mc:AlternateContent>
+          <mc:Choice Requires="wps">
+            <w:drawing>
+              <wp:anchor distT="91440" distB="91440" distL="114300" distR="114300" simplePos="0" relativeHeight="251668480" behindDoc="0" locked="0" layoutInCell="1" allowOverlap="1">
+                <wp:simplePos x="0" y="0"/>
+                <wp:positionH relativeFrom="margin">
+                  <wp:posOffset>37465</wp:posOffset>
+                </wp:positionH>
+                <wp:positionV relativeFrom="paragraph">
+                  <wp:posOffset>7534275</wp:posOffset>
+                </wp:positionV>
+                <wp:extent cx="5953125" cy="1123950"/>
+                <wp:effectExtent l="0" t="0" r="0" b="4445"/>
+                <wp:wrapTopAndBottom/>
+                <wp:docPr id="7" name="Text Box 2"/>
+                <wp:cNvGraphicFramePr>
+                  <a:graphicFrameLocks xmlns:a="http://schemas.openxmlformats.org/drawingml/2006/main"/>
+                </wp:cNvGraphicFramePr>
+                <a:graphic xmlns:a="http://schemas.openxmlformats.org/drawingml/2006/main">
+                  <a:graphicData uri="http://schemas.microsoft.com/office/word/2010/wordprocessingShape">
+                    <wps:wsp>
+                      <wps:cNvSpPr txBox="1">
+                        <a:spLocks noChangeArrowheads="1"/>
+                      </wps:cNvSpPr>
+                      <wps:spPr bwMode="auto">
+                        <a:xfrm>
+                          <a:off x="0" y="0"/>
+                          <a:ext cx="5953125" cy="1123950"/>
+                        </a:xfrm>
+                        <a:prstGeom prst="rect">
+                          <a:avLst/>
+                        </a:prstGeom>
+                        <a:noFill/>
+                        <a:ln w="9525">
+                          <a:noFill/>
+                          <a:miter lim="800000"/>
+                          <a:headEnd/>
+                          <a:tailEnd/>
+                        </a:ln>
+                      </wps:spPr>
+                      <wps:txbx>
+                        <w:txbxContent>
+                          <w:p>
+                            <w:pPr>
+                              <w:pBdr>
+                                <w:top w:val="single" w:sz="24" w:space="8" w:color="5B9BD5" w:themeColor="accent1"/>
+                                <w:bottom w:val="single" w:sz="24" w:space="8" w:color="5B9BD5" w:themeColor="accent1"/>
+                              </w:pBdr>
+                              <w:spacing w:after="0"/>
+                              <w:rPr>
+                                <w:b/>
+                                <w:i/>
+                                <w:iCs/>
+                                <w:color w:val="404040" w:themeColor="text1" w:themeTint="BF"/>
+                                <w:sz w:val="24"/>
+                              </w:rPr>
+                            </w:pPr>
+                            <w:proofErr w:type="gramStart"/>
+                            <w:r>
+                              <w:rPr>
+                                <w:b/>
+                                <w:i/>
+                                <w:iCs/>
+                                <w:color w:val="404040" w:themeColor="text1" w:themeTint="BF"/>
+                                <w:sz w:val="24"/>
+                              </w:rPr>
+                              <w:t>s</w:t>
+                            </w:r>
+                            <w:r>
+                              <w:rPr>
+                                <w:b/>
+                                <w:i/>
+                                <w:iCs/>
+                                <w:color w:val="404040" w:themeColor="text1" w:themeTint="BF"/>
+                                <w:sz w:val="24"/>
+                              </w:rPr>
+                              <w:t>4</w:t>
+                            </w:r>
+                            <w:proofErr w:type="gramEnd"/>
+                            <w:r>
+                              <w:rPr>
+                                <w:b/>
+                                <w:i/>
+                                <w:iCs/>
+                                <w:color w:val="404040" w:themeColor="text1" w:themeTint="BF"/>
+                                <w:sz w:val="24"/>
+                              </w:rPr>
+                              <w:t xml:space="preserve"> Screens of the mobile wireframe</w:t>
+                            </w:r>
+                          </w:p>
+                          <w:p>
+                            <w:pPr>
+                              <w:pBdr>
+                                <w:top w:val="single" w:sz="24" w:space="8" w:color="5B9BD5" w:themeColor="accent1"/>
+                                <w:bottom w:val="single" w:sz="24" w:space="8" w:color="5B9BD5" w:themeColor="accent1"/>
+                              </w:pBdr>
+                              <w:spacing w:after="0"/>
+                              <w:rPr>
+                                <w:i/>
+                                <w:iCs/>
+                                <w:color w:val="5B9BD5" w:themeColor="accent1"/>
+                                <w:sz w:val="24"/>
+                              </w:rPr>
+                            </w:pPr>
+                            <w:r>
+                              <w:rPr>
+                                <w:b/>
+                                <w:i/>
+                                <w:iCs/>
+                                <w:color w:val="808080" w:themeColor="background1" w:themeShade="80"/>
+                                <w:sz w:val="24"/>
+                              </w:rPr>
+                              <w:t>Top-Left:</w:t>
+                            </w:r>
+                            <w:r>
+                              <w:rPr>
+                                <w:i/>
+                                <w:iCs/>
+                                <w:color w:val="808080" w:themeColor="background1" w:themeShade="80"/>
+                                <w:sz w:val="24"/>
+                              </w:rPr>
+                              <w:t xml:space="preserve"> </w:t>
+                            </w:r>
+                            <w:r>
+                              <w:rPr>
+                                <w:i/>
+                                <w:iCs/>
+                                <w:color w:val="5B9BD5" w:themeColor="accent1"/>
+                                <w:sz w:val="24"/>
+                              </w:rPr>
+                              <w:t>Main screen showing the Google Maps interface, along with several example parking spaces with associated warnings and average review scores using traffic light icons.</w:t>
+                            </w:r>
+                          </w:p>
+                          <w:p>
+                            <w:pPr>
+                              <w:pBdr>
+                                <w:top w:val="single" w:sz="24" w:space="8" w:color="5B9BD5" w:themeColor="accent1"/>
+                                <w:bottom w:val="single" w:sz="24" w:space="8" w:color="5B9BD5" w:themeColor="accent1"/>
+                              </w:pBdr>
+                              <w:spacing w:after="0"/>
+                              <w:rPr>
+                                <w:i/>
+                                <w:iCs/>
+                                <w:color w:val="5B9BD5" w:themeColor="accent1"/>
+                                <w:sz w:val="24"/>
+                              </w:rPr>
+                            </w:pPr>
+                            <w:r>
+                              <w:rPr>
+                                <w:b/>
+                                <w:i/>
+                                <w:iCs/>
+                                <w:color w:val="808080" w:themeColor="background1" w:themeShade="80"/>
+                                <w:sz w:val="24"/>
+                              </w:rPr>
+                              <w:t>Top-Right:</w:t>
+                            </w:r>
+                            <w:r>
+                              <w:rPr>
+                                <w:i/>
+                                <w:iCs/>
+                                <w:color w:val="808080" w:themeColor="background1" w:themeShade="80"/>
+                                <w:sz w:val="24"/>
+                              </w:rPr>
+                              <w:t xml:space="preserve"> </w:t>
+                            </w:r>
+                            <w:r>
+                              <w:rPr>
+                                <w:i/>
+                                <w:iCs/>
+                                <w:color w:val="5B9BD5" w:themeColor="accent1"/>
+                                <w:sz w:val="24"/>
+                              </w:rPr>
+                              <w:t>Information on space selected from Map, includes restrictions, cost, distance, audit &amp; review options, and feedback.</w:t>
+                            </w:r>
+                          </w:p>
+                        </w:txbxContent>
+                      </wps:txbx>
+                      <wps:bodyPr rot="0" vert="horz" wrap="square" lIns="91440" tIns="45720" rIns="91440" bIns="45720" anchor="t" anchorCtr="0">
+                        <a:spAutoFit/>
+                      </wps:bodyPr>
+                    </wps:wsp>
+                  </a:graphicData>
+                </a:graphic>
+                <wp14:sizeRelH relativeFrom="margin">
+                  <wp14:pctWidth>0</wp14:pctWidth>
+                </wp14:sizeRelH>
+                <wp14:sizeRelV relativeFrom="margin">
+                  <wp14:pctHeight>20000</wp14:pctHeight>
+                </wp14:sizeRelV>
+              </wp:anchor>
+            </w:drawing>
+          </mc:Choice>
+          <mc:Fallback>
+            <w:pict>
+              <v:shape id="_x0000_s1027" type="#_x0000_t202" style="position:absolute;margin-left:2.95pt;margin-top:593.25pt;width:468.75pt;height:88.5pt;z-index:251668480;visibility:visible;mso-wrap-style:square;mso-width-percent:0;mso-height-percent:200;mso-wrap-distance-left:9pt;mso-wrap-distance-top:7.2pt;mso-wrap-distance-right:9pt;mso-wrap-distance-bottom:7.2pt;mso-position-horizontal:absolute;mso-position-horizontal-relative:margin;mso-position-vertical:absolute;mso-position-vertical-relative:text;mso-width-percent:0;mso-height-percent:200;mso-width-relative:margin;mso-height-relative:margin;v-text-anchor:top" o:gfxdata="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" filled="f" stroked="f">
+                <v:textbox style="mso-fit-shape-to-text:t">
+                  <w:txbxContent>
+                    <w:p>
+                      <w:pPr>
+                        <w:pBdr>
+                          <w:top w:val="single" w:sz="24" w:space="8" w:color="5B9BD5" w:themeColor="accent1"/>
+                          <w:bottom w:val="single" w:sz="24" w:space="8" w:color="5B9BD5" w:themeColor="accent1"/>
+                        </w:pBdr>
+                        <w:spacing w:after="0"/>
+                        <w:rPr>
+                          <w:b/>
+                          <w:i/>
+                          <w:iCs/>
+                          <w:color w:val="404040" w:themeColor="text1" w:themeTint="BF"/>
+                          <w:sz w:val="24"/>
+                        </w:rPr>
+                      </w:pPr>
+                      <w:r>
+                        <w:rPr>
+                          <w:b/>
+                          <w:i/>
+                          <w:iCs/>
+                          <w:color w:val="404040" w:themeColor="text1" w:themeTint="BF"/>
+                          <w:sz w:val="24"/>
+                        </w:rPr>
+                        <w:t>s</w:t>
+                      </w:r>
+                      <w:r>
+                        <w:rPr>
+                          <w:b/>
+                          <w:i/>
+                          <w:iCs/>
+                          <w:color w:val="404040" w:themeColor="text1" w:themeTint="BF"/>
+                          <w:sz w:val="24"/>
+                        </w:rPr>
+                        <w:t>4 Screens of the mobile wireframe</w:t>
+                      </w:r>
+                    </w:p>
+                    <w:p>
+                      <w:pPr>
+                        <w:pBdr>
+                          <w:top w:val="single" w:sz="24" w:space="8" w:color="5B9BD5" w:themeColor="accent1"/>
+                          <w:bottom w:val="single" w:sz="24" w:space="8" w:color="5B9BD5" w:themeColor="accent1"/>
+                        </w:pBdr>
+                        <w:spacing w:after="0"/>
+                        <w:rPr>
+                          <w:i/>
+                          <w:iCs/>
+                          <w:color w:val="5B9BD5" w:themeColor="accent1"/>
+                          <w:sz w:val="24"/>
+                        </w:rPr>
+                      </w:pPr>
+                      <w:r>
+                        <w:rPr>
+                          <w:b/>
+                          <w:i/>
+                          <w:iCs/>
+                          <w:color w:val="808080" w:themeColor="background1" w:themeShade="80"/>
+                          <w:sz w:val="24"/>
+                        </w:rPr>
+                        <w:t>Top-Left:</w:t>
+                      </w:r>
+                      <w:r>
+                        <w:rPr>
+                          <w:i/>
+                          <w:iCs/>
+                          <w:color w:val="808080" w:themeColor="background1" w:themeShade="80"/>
+                          <w:sz w:val="24"/>
+                        </w:rPr>
+                        <w:t xml:space="preserve"> </w:t>
+                      </w:r>
+                      <w:r>
+                        <w:rPr>
+                          <w:i/>
+                          <w:iCs/>
+                          <w:color w:val="5B9BD5" w:themeColor="accent1"/>
+                          <w:sz w:val="24"/>
+                        </w:rPr>
+                        <w:t>Main screen showing the Google Maps interface, along with several example parking spaces with associated warnings and average review scores using traffic light icons.</w:t>
+                      </w:r>
+                    </w:p>
+                    <w:p>
+                      <w:pPr>
+                        <w:pBdr>
+                          <w:top w:val="single" w:sz="24" w:space="8" w:color="5B9BD5" w:themeColor="accent1"/>
+                          <w:bottom w:val="single" w:sz="24" w:space="8" w:color="5B9BD5" w:themeColor="accent1"/>
+                        </w:pBdr>
+                        <w:spacing w:after="0"/>
+                        <w:rPr>
+                          <w:i/>
+                          <w:iCs/>
+                          <w:color w:val="5B9BD5" w:themeColor="accent1"/>
+                          <w:sz w:val="24"/>
+                        </w:rPr>
+                      </w:pPr>
+                      <w:r>
+                        <w:rPr>
+                          <w:b/>
+                          <w:i/>
+                          <w:iCs/>
+                          <w:color w:val="808080" w:themeColor="background1" w:themeShade="80"/>
+                          <w:sz w:val="24"/>
+                        </w:rPr>
+                        <w:t>Top-Right:</w:t>
+                      </w:r>
+                      <w:r>
+                        <w:rPr>
+                          <w:i/>
+                          <w:iCs/>
+                          <w:color w:val="808080" w:themeColor="background1" w:themeShade="80"/>
+                          <w:sz w:val="24"/>
+                        </w:rPr>
+                        <w:t xml:space="preserve"> </w:t>
+                      </w:r>
+                      <w:r>
+                        <w:rPr>
+                          <w:i/>
+                          <w:iCs/>
+                          <w:color w:val="5B9BD5" w:themeColor="accent1"/>
+                          <w:sz w:val="24"/>
+                        </w:rPr>
+                        <w:t>Information on space selected from Map, includes restrictions, cost, distance, audit &amp; review options, and feedback.</w:t>
+                      </w:r>
+                    </w:p>
+                  </w:txbxContent>
+                </v:textbox>
+                <w10:wrap type="topAndBottom" anchorx="margin"/>
+              </v:shape>
+            </w:pict>
+          </mc:Fallback>
+        </mc:AlternateContent>
+      </w:r>
+      <w:r>
+        <w:rPr>
+          <w:noProof/>
+          <w:lang w:eastAsia="en-GB"/>
+        </w:rPr>
+        <w:drawing>
+          <wp:anchor distT="0" distB="0" distL="114300" distR="114300" simplePos="0" relativeHeight="251663360" behindDoc="0" locked="0" layoutInCell="1" allowOverlap="1">
+            <wp:simplePos x="0" y="0"/>
+            <wp:positionH relativeFrom="column">
+              <wp:posOffset>3028950</wp:posOffset>
+            </wp:positionH>
+            <wp:positionV relativeFrom="paragraph">
+              <wp:posOffset>4582160</wp:posOffset>
+            </wp:positionV>
+            <wp:extent cx="2400935" cy="4275455"/>
+            <wp:effectExtent l="0" t="0" r="0" b="0"/>
+            <wp:wrapSquare wrapText="bothSides"/>
+            <wp:docPr id="4" name="Picture 4"/>
+            <wp:cNvGraphicFramePr>
+              <a:graphicFrameLocks xmlns:a="http://schemas.openxmlformats.org/drawingml/2006/main" noChangeAspect="1"/>
+            </wp:cNvGraphicFramePr>
+            <a:graphic xmlns:a="http://schemas.openxmlformats.org/drawingml/2006/main">
+              <a:graphicData uri="http://schemas.openxmlformats.org/drawingml/2006/picture">
+                <pic:pic xmlns:pic="http://schemas.openxmlformats.org/drawingml/2006/picture">
+                  <pic:nvPicPr>
+                    <pic:cNvPr id="4" name="Mobile_wire_03.png"/>
+                    <pic:cNvPicPr/>
+                  </pic:nvPicPr>
+                  <pic:blipFill>
+                    <a:blip r:embed="rId8" cstate="print">
+                      <a:extLst>
+                        <a:ext uri="{28A0092B-C50C-407E-A947-70E740481C1C}">
+                          <a14:useLocalDpi xmlns:a14="http://schemas.microsoft.com/office/drawing/2010/main" val="0"/>
+                        </a:ext>
+                      </a:extLst>
+                    </a:blip>
+                    <a:stretch>
+                      <a:fillRect/>
+                    </a:stretch>
+                  </pic:blipFill>
+                  <pic:spPr>
+                    <a:xfrm>
+                      <a:off x="0" y="0"/>
+                      <a:ext cx="2400935" cy="4275455"/>
+                    </a:xfrm>
+                    <a:prstGeom prst="rect">
+                      <a:avLst/>
+                    </a:prstGeom>
+                  </pic:spPr>
+                </pic:pic>
+              </a:graphicData>
+            </a:graphic>
+            <wp14:sizeRelH relativeFrom="page">
+              <wp14:pctWidth>0</wp14:pctWidth>
+            </wp14:sizeRelH>
+            <wp14:sizeRelV relativeFrom="page">
+              <wp14:pctHeight>0</wp14:pctHeight>
+            </wp14:sizeRelV>
+          </wp:anchor>
+        </w:drawing>
+      </w:r>
+      <w:r>
+        <w:rPr>
+          <w:noProof/>
+          <w:lang w:eastAsia="en-GB"/>
+        </w:rPr>
+        <w:drawing>
+          <wp:anchor distT="0" distB="0" distL="114300" distR="114300" simplePos="0" relativeHeight="251664384" behindDoc="0" locked="0" layoutInCell="1" allowOverlap="1">
+            <wp:simplePos x="0" y="0"/>
+            <wp:positionH relativeFrom="margin">
+              <wp:posOffset>389255</wp:posOffset>
+            </wp:positionH>
+            <wp:positionV relativeFrom="paragraph">
+              <wp:posOffset>4585970</wp:posOffset>
+            </wp:positionV>
+            <wp:extent cx="2400300" cy="4274185"/>
+            <wp:effectExtent l="0" t="0" r="0" b="0"/>
+            <wp:wrapSquare wrapText="bothSides"/>
+            <wp:docPr id="5" name="Picture 5"/>
+            <wp:cNvGraphicFramePr>
+              <a:graphicFrameLocks xmlns:a="http://schemas.openxmlformats.org/drawingml/2006/main" noChangeAspect="1"/>
+            </wp:cNvGraphicFramePr>
+            <a:graphic xmlns:a="http://schemas.openxmlformats.org/drawingml/2006/main">
+              <a:graphicData uri="http://schemas.openxmlformats.org/drawingml/2006/picture">
+                <pic:pic xmlns:pic="http://schemas.openxmlformats.org/drawingml/2006/picture">
+                  <pic:nvPicPr>
+                    <pic:cNvPr id="5" name="Mobile_wire_04.png"/>
+                    <pic:cNvPicPr/>
+                  </pic:nvPicPr>
+                  <pic:blipFill>
+                    <a:blip r:embed="rId9" cstate="print">
+                      <a:extLst>
+                        <a:ext uri="{28A0092B-C50C-407E-A947-70E740481C1C}">
+                          <a14:useLocalDpi xmlns:a14="http://schemas.microsoft.com/office/drawing/2010/main" val="0"/>
+                        </a:ext>
+                      </a:extLst>
+                    </a:blip>
+                    <a:stretch>
+                      <a:fillRect/>
+                    </a:stretch>
+                  </pic:blipFill>
+                  <pic:spPr>
+                    <a:xfrm>
+                      <a:off x="0" y="0"/>
+                      <a:ext cx="2400300" cy="4274185"/>
+                    </a:xfrm>
+                    <a:prstGeom prst="rect">
+                      <a:avLst/>
+                    </a:prstGeom>
+                  </pic:spPr>
+                </pic:pic>
+              </a:graphicData>
+            </a:graphic>
+            <wp14:sizeRelH relativeFrom="page">
+              <wp14:pctWidth>0</wp14:pctWidth>
+            </wp14:sizeRelH>
+            <wp14:sizeRelV relativeFrom="page">
+              <wp14:pctHeight>0</wp14:pctHeight>
+            </wp14:sizeRelV>
+          </wp:anchor>
+        </w:drawing>
+      </w:r>
+      <w:r>
+        <w:rPr>
+          <w:noProof/>
+          <w:lang w:eastAsia="en-GB"/>
+        </w:rPr>
+        <w:drawing>
+          <wp:anchor distT="0" distB="0" distL="114300" distR="114300" simplePos="0" relativeHeight="251662336" behindDoc="0" locked="0" layoutInCell="1" allowOverlap="1">
+            <wp:simplePos x="0" y="0"/>
+            <wp:positionH relativeFrom="column">
+              <wp:posOffset>3019425</wp:posOffset>
+            </wp:positionH>
+            <wp:positionV relativeFrom="paragraph">
+              <wp:posOffset>220980</wp:posOffset>
+            </wp:positionV>
+            <wp:extent cx="2398395" cy="4271010"/>
+            <wp:effectExtent l="0" t="0" r="1905" b="0"/>
+            <wp:wrapSquare wrapText="bothSides"/>
+            <wp:docPr id="3" name="Picture 3"/>
+            <wp:cNvGraphicFramePr>
+              <a:graphicFrameLocks xmlns:a="http://schemas.openxmlformats.org/drawingml/2006/main" noChangeAspect="1"/>
+            </wp:cNvGraphicFramePr>
+            <a:graphic xmlns:a="http://schemas.openxmlformats.org/drawingml/2006/main">
+              <a:graphicData uri="http://schemas.openxmlformats.org/drawingml/2006/picture">
+                <pic:pic xmlns:pic="http://schemas.openxmlformats.org/drawingml/2006/picture">
+                  <pic:nvPicPr>
+                    <pic:cNvPr id="3" name="Mobile_wire_02.png"/>
+                    <pic:cNvPicPr/>
+                  </pic:nvPicPr>
+                  <pic:blipFill>
+                    <a:blip r:embed="rId10" cstate="print">
+                      <a:extLst>
+                        <a:ext uri="{28A0092B-C50C-407E-A947-70E740481C1C}">
+                          <a14:useLocalDpi xmlns:a14="http://schemas.microsoft.com/office/drawing/2010/main" val="0"/>
+                        </a:ext>
+                      </a:extLst>
+                    </a:blip>
+                    <a:stretch>
+                      <a:fillRect/>
+                    </a:stretch>
+                  </pic:blipFill>
+                  <pic:spPr>
+                    <a:xfrm>
+                      <a:off x="0" y="0"/>
+                      <a:ext cx="2398395" cy="4271010"/>
+                    </a:xfrm>
+                    <a:prstGeom prst="rect">
+                      <a:avLst/>
+                    </a:prstGeom>
+                  </pic:spPr>
+                </pic:pic>
+              </a:graphicData>
+            </a:graphic>
+            <wp14:sizeRelH relativeFrom="page">
+              <wp14:pctWidth>0</wp14:pctWidth>
+            </wp14:sizeRelH>
+            <wp14:sizeRelV relativeFrom="page">
+              <wp14:pctHeight>0</wp14:pctHeight>
+            </wp14:sizeRelV>
+          </wp:anchor>
+        </w:drawing>
+      </w:r>
+      <w:r>
+        <w:rPr>
+          <w:noProof/>
+          <w:lang w:eastAsia="en-GB"/>
+        </w:rPr>
+        <w:drawing>
+          <wp:anchor distT="0" distB="0" distL="114300" distR="114300" simplePos="0" relativeHeight="251661312" behindDoc="0" locked="0" layoutInCell="1" allowOverlap="1">
+            <wp:simplePos x="0" y="0"/>
+            <wp:positionH relativeFrom="margin">
+              <wp:posOffset>381000</wp:posOffset>
+            </wp:positionH>
+            <wp:positionV relativeFrom="paragraph">
+              <wp:posOffset>219075</wp:posOffset>
+            </wp:positionV>
+            <wp:extent cx="2399030" cy="4272915"/>
+            <wp:effectExtent l="0" t="0" r="1270" b="0"/>
+            <wp:wrapSquare wrapText="bothSides"/>
+            <wp:docPr id="2" name="Picture 2"/>
+            <wp:cNvGraphicFramePr>
+              <a:graphicFrameLocks xmlns:a="http://schemas.openxmlformats.org/drawingml/2006/main" noChangeAspect="1"/>
+            </wp:cNvGraphicFramePr>
+            <a:graphic xmlns:a="http://schemas.openxmlformats.org/drawingml/2006/main">
+              <a:graphicData uri="http://schemas.openxmlformats.org/drawingml/2006/picture">
+                <pic:pic xmlns:pic="http://schemas.openxmlformats.org/drawingml/2006/picture">
+                  <pic:nvPicPr>
+                    <pic:cNvPr id="2" name="Mobile_wire_01.png"/>
+                    <pic:cNvPicPr/>
+                  </pic:nvPicPr>
+                  <pic:blipFill>
+                    <a:blip r:embed="rId11" cstate="print">
+                      <a:extLst>
+                        <a:ext uri="{28A0092B-C50C-407E-A947-70E740481C1C}">
+                          <a14:useLocalDpi xmlns:a14="http://schemas.microsoft.com/office/drawing/2010/main" val="0"/>
+                        </a:ext>
+                      </a:extLst>
+                    </a:blip>
+                    <a:stretch>
+                      <a:fillRect/>
+                    </a:stretch>
+                  </pic:blipFill>
+                  <pic:spPr>
+                    <a:xfrm>
+                      <a:off x="0" y="0"/>
+                      <a:ext cx="2399030" cy="4272915"/>
+                    </a:xfrm>
+                    <a:prstGeom prst="rect">
+                      <a:avLst/>
+                    </a:prstGeom>
+                  </pic:spPr>
+                </pic:pic>
+              </a:graphicData>
+            </a:graphic>
+            <wp14:sizeRelH relativeFrom="page">
+              <wp14:pctWidth>0</wp14:pctWidth>
+            </wp14:sizeRelH>
+            <wp14:sizeRelV relativeFrom="page">
+              <wp14:pctHeight>0</wp14:pctHeight>
+            </wp14:sizeRelV>
+          </wp:anchor>
+        </w:drawing>
+      </w:r>
+      <w:r>
+        <w:rPr>
+          <w:b/>
+          <w:i/>
+          <w:color w:val="2E74B5" w:themeColor="accent1" w:themeShade="BF"/>
+          <w:sz w:val="32"/>
+          <w:u w:val="single"/>
+        </w:rPr>
+        <w:t xml:space="preserve"> </w:t>
+      </w:r>
+      <w:r>
+        <w:rPr>
+          <w:b/>
+          <w:i/>
+          <w:color w:val="2E74B5" w:themeColor="accent1" w:themeShade="BF"/>
+          <w:sz w:val="32"/>
+          <w:u w:val="single"/>
+        </w:rPr>
         <w:t>User Experience:</w:t>
       </w:r>
-      <w:bookmarkStart w:id="0" w:name="_GoBack"/>
-      <w:bookmarkEnd w:id="0"/>
-    </w:p>
-    <w:p/>
+    </w:p>
+    <w:p>
+      <w:r>
+        <w:rPr>
+          <w:color w:val="2E74B5" w:themeColor="accent1" w:themeShade="BF"/>
+          <w:sz w:val="32"/>
+        </w:rPr>
+        <w:softHyphen/>
+      </w:r>
+      <w:r>
+        <w:rPr>
+          <w:color w:val="2E74B5" w:themeColor="accent1" w:themeShade="BF"/>
+          <w:sz w:val="32"/>
+        </w:rPr>
+        <w:softHyphen/>
+      </w:r>
+      <w:r>
+        <w:rPr>
+          <w:color w:val="2E74B5" w:themeColor="accent1" w:themeShade="BF"/>
+          <w:sz w:val="32"/>
+        </w:rPr>
+        <w:softHyphen/>
+      </w:r>
+      <w:r>
+        <w:t xml:space="preserve">The web page is largely covered by a rendering of a map of the area surrounding the users read location (If turned on). The user can then adjust </w:t>
+      </w:r>
+      <w:r>
+        <w:t xml:space="preserve">the automated selection or find their initial location via the search bar. After locating the user the map will display any parking data nearby, which can be sorted with a list of filters and the result will be output to an expandable list to the left hand side that gives the user the option to flag, review, </w:t>
+      </w:r>
+      <w:proofErr w:type="gramStart"/>
+      <w:r>
+        <w:t>up</w:t>
+      </w:r>
+      <w:proofErr w:type="gramEnd"/>
+      <w:r>
+        <w:t>/</w:t>
+      </w:r>
+      <w:proofErr w:type="spellStart"/>
+      <w:r>
+        <w:t>downvote</w:t>
+      </w:r>
+      <w:proofErr w:type="spellEnd"/>
+      <w:r>
+        <w:t xml:space="preserve"> or add additional restrictions and descriptions.</w:t>
+      </w:r>
+    </w:p>
     <w:sectPr>
       <w:pgSz w:w="11906" w:h="16838"/>
       <w:pgMar w:top="1440" w:right="1440" w:bottom="1440" w:left="1440" w:header="708" w:footer="708" w:gutter="0"/>
@@ -302,6 +1404,243 @@
     </w:sectPr>
   </w:body>
 </w:document>
+</file>
+
+<file path=word/numbering.xml><?xml version="1.0" encoding="utf-8"?>
+<w:numbering xmlns:wpc="http://schemas.microsoft.com/office/word/2010/wordprocessingCanvas" xmlns:mc="http://schemas.openxmlformats.org/markup-compatibility/2006" xmlns:o="urn:schemas-microsoft-com:office:office" xmlns:r="http://schemas.openxmlformats.org/officeDocument/2006/relationships" xmlns:m="http://schemas.openxmlformats.org/officeDocument/2006/math" xmlns:v="urn:schemas-microsoft-com:vml" xmlns:wp14="http://schemas.microsoft.com/office/word/2010/wordprocessingDrawing" xmlns:wp="http://schemas.openxmlformats.org/drawingml/2006/wordprocessingDrawing" xmlns:w10="urn:schemas-microsoft-com:office:word" xmlns:w="http://schemas.openxmlformats.org/wordprocessingml/2006/main" xmlns:w14="http://schemas.microsoft.com/office/word/2010/wordml" xmlns:w15="http://schemas.microsoft.com/office/word/2012/wordml" xmlns:wpg="http://schemas.microsoft.com/office/word/2010/wordprocessingGroup" xmlns:wpi="http://schemas.microsoft.com/office/word/2010/wordprocessingInk" xmlns:wne="http://schemas.microsoft.com/office/word/2006/wordml" xmlns:wps="http://schemas.microsoft.com/office/word/2010/wordprocessingShape" mc:Ignorable="w14 w15 wp14">
+  <w:abstractNum w:abstractNumId="0" w15:restartNumberingAfterBreak="0">
+    <w:nsid w:val="109A0A03"/>
+    <w:multiLevelType w:val="hybridMultilevel"/>
+    <w:tmpl w:val="86F6FFAC"/>
+    <w:lvl w:ilvl="0" w:tplc="08090001">
+      <w:start w:val="1"/>
+      <w:numFmt w:val="bullet"/>
+      <w:lvlText w:val=""/>
+      <w:lvlJc w:val="left"/>
+      <w:pPr>
+        <w:ind w:left="720" w:hanging="360"/>
+      </w:pPr>
+      <w:rPr>
+        <w:rFonts w:ascii="Symbol" w:hAnsi="Symbol" w:hint="default"/>
+      </w:rPr>
+    </w:lvl>
+    <w:lvl w:ilvl="1" w:tplc="08090003" w:tentative="1">
+      <w:start w:val="1"/>
+      <w:numFmt w:val="bullet"/>
+      <w:lvlText w:val="o"/>
+      <w:lvlJc w:val="left"/>
+      <w:pPr>
+        <w:ind w:left="1440" w:hanging="360"/>
+      </w:pPr>
+      <w:rPr>
+        <w:rFonts w:ascii="Courier New" w:hAnsi="Courier New" w:cs="Courier New" w:hint="default"/>
+      </w:rPr>
+    </w:lvl>
+    <w:lvl w:ilvl="2" w:tplc="08090005" w:tentative="1">
+      <w:start w:val="1"/>
+      <w:numFmt w:val="bullet"/>
+      <w:lvlText w:val=""/>
+      <w:lvlJc w:val="left"/>
+      <w:pPr>
+        <w:ind w:left="2160" w:hanging="360"/>
+      </w:pPr>
+      <w:rPr>
+        <w:rFonts w:ascii="Wingdings" w:hAnsi="Wingdings" w:hint="default"/>
+      </w:rPr>
+    </w:lvl>
+    <w:lvl w:ilvl="3" w:tplc="08090001" w:tentative="1">
+      <w:start w:val="1"/>
+      <w:numFmt w:val="bullet"/>
+      <w:lvlText w:val=""/>
+      <w:lvlJc w:val="left"/>
+      <w:pPr>
+        <w:ind w:left="2880" w:hanging="360"/>
+      </w:pPr>
+      <w:rPr>
+        <w:rFonts w:ascii="Symbol" w:hAnsi="Symbol" w:hint="default"/>
+      </w:rPr>
+    </w:lvl>
+    <w:lvl w:ilvl="4" w:tplc="08090003" w:tentative="1">
+      <w:start w:val="1"/>
+      <w:numFmt w:val="bullet"/>
+      <w:lvlText w:val="o"/>
+      <w:lvlJc w:val="left"/>
+      <w:pPr>
+        <w:ind w:left="3600" w:hanging="360"/>
+      </w:pPr>
+      <w:rPr>
+        <w:rFonts w:ascii="Courier New" w:hAnsi="Courier New" w:cs="Courier New" w:hint="default"/>
+      </w:rPr>
+    </w:lvl>
+    <w:lvl w:ilvl="5" w:tplc="08090005" w:tentative="1">
+      <w:start w:val="1"/>
+      <w:numFmt w:val="bullet"/>
+      <w:lvlText w:val=""/>
+      <w:lvlJc w:val="left"/>
+      <w:pPr>
+        <w:ind w:left="4320" w:hanging="360"/>
+      </w:pPr>
+      <w:rPr>
+        <w:rFonts w:ascii="Wingdings" w:hAnsi="Wingdings" w:hint="default"/>
+      </w:rPr>
+    </w:lvl>
+    <w:lvl w:ilvl="6" w:tplc="08090001" w:tentative="1">
+      <w:start w:val="1"/>
+      <w:numFmt w:val="bullet"/>
+      <w:lvlText w:val=""/>
+      <w:lvlJc w:val="left"/>
+      <w:pPr>
+        <w:ind w:left="5040" w:hanging="360"/>
+      </w:pPr>
+      <w:rPr>
+        <w:rFonts w:ascii="Symbol" w:hAnsi="Symbol" w:hint="default"/>
+      </w:rPr>
+    </w:lvl>
+    <w:lvl w:ilvl="7" w:tplc="08090003" w:tentative="1">
+      <w:start w:val="1"/>
+      <w:numFmt w:val="bullet"/>
+      <w:lvlText w:val="o"/>
+      <w:lvlJc w:val="left"/>
+      <w:pPr>
+        <w:ind w:left="5760" w:hanging="360"/>
+      </w:pPr>
+      <w:rPr>
+        <w:rFonts w:ascii="Courier New" w:hAnsi="Courier New" w:cs="Courier New" w:hint="default"/>
+      </w:rPr>
+    </w:lvl>
+    <w:lvl w:ilvl="8" w:tplc="08090005" w:tentative="1">
+      <w:start w:val="1"/>
+      <w:numFmt w:val="bullet"/>
+      <w:lvlText w:val=""/>
+      <w:lvlJc w:val="left"/>
+      <w:pPr>
+        <w:ind w:left="6480" w:hanging="360"/>
+      </w:pPr>
+      <w:rPr>
+        <w:rFonts w:ascii="Wingdings" w:hAnsi="Wingdings" w:hint="default"/>
+      </w:rPr>
+    </w:lvl>
+  </w:abstractNum>
+  <w:abstractNum w:abstractNumId="1" w15:restartNumberingAfterBreak="0">
+    <w:nsid w:val="4D0213A1"/>
+    <w:multiLevelType w:val="hybridMultilevel"/>
+    <w:tmpl w:val="6CC8BE30"/>
+    <w:lvl w:ilvl="0" w:tplc="08090001">
+      <w:start w:val="1"/>
+      <w:numFmt w:val="bullet"/>
+      <w:lvlText w:val=""/>
+      <w:lvlJc w:val="left"/>
+      <w:pPr>
+        <w:ind w:left="720" w:hanging="360"/>
+      </w:pPr>
+      <w:rPr>
+        <w:rFonts w:ascii="Symbol" w:hAnsi="Symbol" w:hint="default"/>
+      </w:rPr>
+    </w:lvl>
+    <w:lvl w:ilvl="1" w:tplc="08090003" w:tentative="1">
+      <w:start w:val="1"/>
+      <w:numFmt w:val="bullet"/>
+      <w:lvlText w:val="o"/>
+      <w:lvlJc w:val="left"/>
+      <w:pPr>
+        <w:ind w:left="1440" w:hanging="360"/>
+      </w:pPr>
+      <w:rPr>
+        <w:rFonts w:ascii="Courier New" w:hAnsi="Courier New" w:cs="Courier New" w:hint="default"/>
+      </w:rPr>
+    </w:lvl>
+    <w:lvl w:ilvl="2" w:tplc="08090005" w:tentative="1">
+      <w:start w:val="1"/>
+      <w:numFmt w:val="bullet"/>
+      <w:lvlText w:val=""/>
+      <w:lvlJc w:val="left"/>
+      <w:pPr>
+        <w:ind w:left="2160" w:hanging="360"/>
+      </w:pPr>
+      <w:rPr>
+        <w:rFonts w:ascii="Wingdings" w:hAnsi="Wingdings" w:hint="default"/>
+      </w:rPr>
+    </w:lvl>
+    <w:lvl w:ilvl="3" w:tplc="08090001" w:tentative="1">
+      <w:start w:val="1"/>
+      <w:numFmt w:val="bullet"/>
+      <w:lvlText w:val=""/>
+      <w:lvlJc w:val="left"/>
+      <w:pPr>
+        <w:ind w:left="2880" w:hanging="360"/>
+      </w:pPr>
+      <w:rPr>
+        <w:rFonts w:ascii="Symbol" w:hAnsi="Symbol" w:hint="default"/>
+      </w:rPr>
+    </w:lvl>
+    <w:lvl w:ilvl="4" w:tplc="08090003" w:tentative="1">
+      <w:start w:val="1"/>
+      <w:numFmt w:val="bullet"/>
+      <w:lvlText w:val="o"/>
+      <w:lvlJc w:val="left"/>
+      <w:pPr>
+        <w:ind w:left="3600" w:hanging="360"/>
+      </w:pPr>
+      <w:rPr>
+        <w:rFonts w:ascii="Courier New" w:hAnsi="Courier New" w:cs="Courier New" w:hint="default"/>
+      </w:rPr>
+    </w:lvl>
+    <w:lvl w:ilvl="5" w:tplc="08090005" w:tentative="1">
+      <w:start w:val="1"/>
+      <w:numFmt w:val="bullet"/>
+      <w:lvlText w:val=""/>
+      <w:lvlJc w:val="left"/>
+      <w:pPr>
+        <w:ind w:left="4320" w:hanging="360"/>
+      </w:pPr>
+      <w:rPr>
+        <w:rFonts w:ascii="Wingdings" w:hAnsi="Wingdings" w:hint="default"/>
+      </w:rPr>
+    </w:lvl>
+    <w:lvl w:ilvl="6" w:tplc="08090001" w:tentative="1">
+      <w:start w:val="1"/>
+      <w:numFmt w:val="bullet"/>
+      <w:lvlText w:val=""/>
+      <w:lvlJc w:val="left"/>
+      <w:pPr>
+        <w:ind w:left="5040" w:hanging="360"/>
+      </w:pPr>
+      <w:rPr>
+        <w:rFonts w:ascii="Symbol" w:hAnsi="Symbol" w:hint="default"/>
+      </w:rPr>
+    </w:lvl>
+    <w:lvl w:ilvl="7" w:tplc="08090003" w:tentative="1">
+      <w:start w:val="1"/>
+      <w:numFmt w:val="bullet"/>
+      <w:lvlText w:val="o"/>
+      <w:lvlJc w:val="left"/>
+      <w:pPr>
+        <w:ind w:left="5760" w:hanging="360"/>
+      </w:pPr>
+      <w:rPr>
+        <w:rFonts w:ascii="Courier New" w:hAnsi="Courier New" w:cs="Courier New" w:hint="default"/>
+      </w:rPr>
+    </w:lvl>
+    <w:lvl w:ilvl="8" w:tplc="08090005" w:tentative="1">
+      <w:start w:val="1"/>
+      <w:numFmt w:val="bullet"/>
+      <w:lvlText w:val=""/>
+      <w:lvlJc w:val="left"/>
+      <w:pPr>
+        <w:ind w:left="6480" w:hanging="360"/>
+      </w:pPr>
+      <w:rPr>
+        <w:rFonts w:ascii="Wingdings" w:hAnsi="Wingdings" w:hint="default"/>
+      </w:rPr>
+    </w:lvl>
+  </w:abstractNum>
+  <w:num w:numId="1">
+    <w:abstractNumId w:val="1"/>
+  </w:num>
+  <w:num w:numId="2">
+    <w:abstractNumId w:val="0"/>
+  </w:num>
+</w:numbering>
 </file>
 
 <file path=word/styles.xml><?xml version="1.0" encoding="utf-8"?>
@@ -725,6 +2064,36 @@
     <w:semiHidden/>
     <w:unhideWhenUsed/>
   </w:style>
+  <w:style w:type="paragraph" w:styleId="ListParagraph">
+    <w:name w:val="List Paragraph"/>
+    <w:basedOn w:val="Normal"/>
+    <w:uiPriority w:val="34"/>
+    <w:qFormat/>
+    <w:rsid w:val="00E91C03"/>
+    <w:pPr>
+      <w:ind w:left="720"/>
+      <w:contextualSpacing/>
+    </w:pPr>
+  </w:style>
+  <w:style w:type="paragraph" w:styleId="Caption">
+    <w:name w:val="caption"/>
+    <w:basedOn w:val="Normal"/>
+    <w:next w:val="Normal"/>
+    <w:uiPriority w:val="35"/>
+    <w:unhideWhenUsed/>
+    <w:qFormat/>
+    <w:rsid w:val="004324D5"/>
+    <w:pPr>
+      <w:spacing w:after="200"/>
+    </w:pPr>
+    <w:rPr>
+      <w:i/>
+      <w:iCs/>
+      <w:color w:val="44546A" w:themeColor="text2"/>
+      <w:sz w:val="18"/>
+      <w:szCs w:val="18"/>
+    </w:rPr>
+  </w:style>
 </w:styles>
 </file>
 
@@ -987,4 +2356,16 @@
     </a:ext>
   </a:extLst>
 </a:theme>
+</file>
+
+<file path=customXml/item1.xml><?xml version="1.0" encoding="utf-8"?>
+<b:Sources xmlns:b="http://schemas.openxmlformats.org/officeDocument/2006/bibliography" xmlns="http://schemas.openxmlformats.org/officeDocument/2006/bibliography" SelectedStyle="\APASixthEditionOfficeOnline.xsl" StyleName="APA" Version="6"/>
+</file>
+
+<file path=customXml/itemProps1.xml><?xml version="1.0" encoding="utf-8"?>
+<ds:datastoreItem xmlns:ds="http://schemas.openxmlformats.org/officeDocument/2006/customXml" ds:itemID="{D15B12ED-E293-40AD-9CC2-29106DD0C1E4}">
+  <ds:schemaRefs>
+    <ds:schemaRef ds:uri="http://schemas.openxmlformats.org/officeDocument/2006/bibliography"/>
+  </ds:schemaRefs>
+</ds:datastoreItem>
 </file>
</xml_diff>